<commit_message>
More questions on memoization, DFS, backtracking, DP
</commit_message>
<xml_diff>
--- a/ProblemsToReDo.docx
+++ b/ProblemsToReDo.docx
@@ -11,6 +11,9 @@
       <w:r>
         <w:t>Median of 2 Sorted Arrays</w:t>
       </w:r>
+      <w:r>
+        <w:tab/>
+      </w:r>
     </w:p>
     <w:p>
       <w:r>
@@ -37,7 +40,23 @@
     <w:p>
       <w:r>
         <w:tab/>
-        <w:t>Overthought yielded an O(nlogn) solution, when I could have done a less advanced sliding window solution</w:t>
+        <w:t>Overthought yielded an O(</w:t>
+      </w:r>
+      <w:proofErr w:type="spellStart"/>
+      <w:r>
+        <w:t>nlogn</w:t>
+      </w:r>
+      <w:proofErr w:type="spellEnd"/>
+      <w:r>
+        <w:t xml:space="preserve">) </w:t>
+      </w:r>
+      <w:proofErr w:type="gramStart"/>
+      <w:r>
+        <w:t>solution, when</w:t>
+      </w:r>
+      <w:proofErr w:type="gramEnd"/>
+      <w:r>
+        <w:t xml:space="preserve"> I could have done a less advanced sliding window solution</w:t>
       </w:r>
     </w:p>
     <w:p>
@@ -61,7 +80,15 @@
     </w:p>
     <w:p>
       <w:r>
-        <w:t>Needed to clarify if all numbers in a given contiguous range are present. This may have helped me find the location where I needed to swap. However, I would not have gotten the reverse the last part of the array without help.</w:t>
+        <w:t xml:space="preserve">Needed to clarify if all numbers </w:t>
+      </w:r>
+      <w:proofErr w:type="gramStart"/>
+      <w:r>
+        <w:t>in a given</w:t>
+      </w:r>
+      <w:proofErr w:type="gramEnd"/>
+      <w:r>
+        <w:t xml:space="preserve"> contiguous range are present. This may have helped me find the location where I needed to swap. However, I would not have gotten the reverse the last part of the array without help.</w:t>
       </w:r>
     </w:p>
     <w:p>
@@ -80,7 +107,15 @@
         <w:t>entirely</w:t>
       </w:r>
       <w:r>
-        <w:t xml:space="preserve"> unreasonable to ask in an interview without heavy hints, but not completely impossible to solve on your own. First of all, the requirements of </w:t>
+        <w:t xml:space="preserve"> unreasonable to ask in an interview without heavy hints, but not completely impossible to solve on your own. </w:t>
+      </w:r>
+      <w:proofErr w:type="gramStart"/>
+      <w:r>
+        <w:t>First of all</w:t>
+      </w:r>
+      <w:proofErr w:type="gramEnd"/>
+      <w:r>
+        <w:t xml:space="preserve">, the requirements of </w:t>
       </w:r>
       <w:r>
         <w:rPr>
@@ -107,7 +142,15 @@
         <w:t>if the elements are increasing from the right, they are currently at their largest possible permutation</w:t>
       </w:r>
       <w:r>
-        <w:t>, so nothing can be done. I think the tricky part is simply knowing where to swap and reversing the last digits. This problem is certainly at the harder-end of medium, or even hard itself.</w:t>
+        <w:t xml:space="preserve">, so nothing can be done. I think the tricky part is simply knowing where to swap and reversing the last digits. This problem is certainly at the </w:t>
+      </w:r>
+      <w:proofErr w:type="gramStart"/>
+      <w:r>
+        <w:t>harder-end</w:t>
+      </w:r>
+      <w:proofErr w:type="gramEnd"/>
+      <w:r>
+        <w:t xml:space="preserve"> of medium, or even hard itself.</w:t>
       </w:r>
     </w:p>
     <w:p/>
@@ -128,14 +171,43 @@
       </w:r>
     </w:p>
     <w:p>
-      <w:r>
-        <w:t>RegEx matching</w:t>
+      <w:proofErr w:type="spellStart"/>
+      <w:r>
+        <w:t>RegEx</w:t>
+      </w:r>
+      <w:proofErr w:type="spellEnd"/>
+      <w:r>
+        <w:t xml:space="preserve"> matching</w:t>
       </w:r>
     </w:p>
     <w:p>
       <w:r>
         <w:tab/>
-        <w:t xml:space="preserve">The answer is DP, however knowing more about RegEx from courses could help. RegEX is implemented with an NFA (nondeterministic – finite -automaton) and the ideal solution replicates that. However, DP is what’s expected during an interview. </w:t>
+        <w:t xml:space="preserve">The answer is DP, however knowing more about </w:t>
+      </w:r>
+      <w:proofErr w:type="spellStart"/>
+      <w:r>
+        <w:t>RegEx</w:t>
+      </w:r>
+      <w:proofErr w:type="spellEnd"/>
+      <w:r>
+        <w:t xml:space="preserve"> from courses could help. </w:t>
+      </w:r>
+      <w:proofErr w:type="spellStart"/>
+      <w:r>
+        <w:t>RegEX</w:t>
+      </w:r>
+      <w:proofErr w:type="spellEnd"/>
+      <w:r>
+        <w:t xml:space="preserve"> is implemented with an NFA (nondeterministic – finite -automaton) and the ideal solution replicates that. However, DP is </w:t>
+      </w:r>
+      <w:proofErr w:type="gramStart"/>
+      <w:r>
+        <w:t>what’s</w:t>
+      </w:r>
+      <w:proofErr w:type="gramEnd"/>
+      <w:r>
+        <w:t xml:space="preserve"> expected during an interview. </w:t>
       </w:r>
     </w:p>
     <w:p>
@@ -157,10 +229,7 @@
     </w:p>
     <w:p>
       <w:r>
-        <w:t>Maximal Square</w:t>
-      </w:r>
-      <w:r>
-        <w:t>/Rectangle -&gt; This one is a DP problem that I should really consider getting good at.</w:t>
+        <w:t>Maximal Square/Rectangle -&gt; This one is a DP problem that I should really consider getting good at.</w:t>
       </w:r>
     </w:p>
     <w:sectPr>

</xml_diff>